<commit_message>
Added next step for coverletter form
</commit_message>
<xml_diff>
--- a/Cover Letter Generator/output.docx
+++ b/Cover Letter Generator/output.docx
@@ -1,6 +1,6 @@
 
 <file path=word/document.xml><?xml version="1.0" encoding="utf-8"?>
-<w:document xmlns:a="http://schemas.openxmlformats.org/drawingml/2006/main" xmlns:adec="http://schemas.microsoft.com/office/drawing/2017/decorative" xmlns:w16du="http://schemas.microsoft.com/office/word/2023/wordml/word16du" xmlns:wpc="http://schemas.microsoft.com/office/word/2010/wordprocessingCanvas" xmlns:cx="http://schemas.microsoft.com/office/drawing/2014/chartex" xmlns:cx1="http://schemas.microsoft.com/office/drawing/2015/9/8/chartex" xmlns:cx2="http://schemas.microsoft.com/office/drawing/2015/10/21/chartex" xmlns:cx3="http://schemas.microsoft.com/office/drawing/2016/5/9/chartex" xmlns:cx4="http://schemas.microsoft.com/office/drawing/2016/5/10/chartex" xmlns:cx5="http://schemas.microsoft.com/office/drawing/2016/5/11/chartex" xmlns:cx6="http://schemas.microsoft.com/office/drawing/2016/5/12/chartex" xmlns:cx7="http://schemas.microsoft.com/office/drawing/2016/5/13/chartex" xmlns:cx8="http://schemas.microsoft.com/office/drawing/2016/5/14/chartex" xmlns:mc="http://schemas.openxmlformats.org/markup-compatibility/2006" xmlns:aink="http://schemas.microsoft.com/office/drawing/2016/ink" xmlns:am3d="http://schemas.microsoft.com/office/drawing/2017/model3d" xmlns:o="urn:schemas-microsoft-com:office:office" xmlns:oel="http://schemas.microsoft.com/office/2019/extlst" xmlns:r="http://schemas.openxmlformats.org/officeDocument/2006/relationships" xmlns:m="http://schemas.openxmlformats.org/officeDocument/2006/math" xmlns:v="urn:schemas-microsoft-com:vml" xmlns:wp14="http://schemas.microsoft.com/office/word/2010/wordprocessingDrawing" xmlns:wp="http://schemas.openxmlformats.org/drawingml/2006/wordprocessingDrawing" xmlns:w10="urn:schemas-microsoft-com:office:word" xmlns:w="http://schemas.openxmlformats.org/wordprocessingml/2006/main" xmlns:w14="http://schemas.microsoft.com/office/word/2010/wordml" xmlns:w15="http://schemas.microsoft.com/office/word/2012/wordml" xmlns:w16cex="http://schemas.microsoft.com/office/word/2018/wordml/cex" xmlns:w16cid="http://schemas.microsoft.com/office/word/2016/wordml/cid" xmlns:w16="http://schemas.microsoft.com/office/word/2018/wordml" xmlns:w16sdtdh="http://schemas.microsoft.com/office/word/2020/wordml/sdtdatahash" xmlns:w16se="http://schemas.microsoft.com/office/word/2015/wordml/symex" xmlns:wpg="http://schemas.microsoft.com/office/word/2010/wordprocessingGroup" xmlns:wpi="http://schemas.microsoft.com/office/word/2010/wordprocessingInk" xmlns:wne="http://schemas.microsoft.com/office/word/2006/wordml" xmlns:wps="http://schemas.microsoft.com/office/word/2010/wordprocessingShape" mc:Ignorable="w14 w15 w16se w16cid w16 w16cex w16sdtdh wp14">
+<w:document xmlns:wpc="http://schemas.microsoft.com/office/word/2010/wordprocessingCanvas" xmlns:cx="http://schemas.microsoft.com/office/drawing/2014/chartex" xmlns:cx1="http://schemas.microsoft.com/office/drawing/2015/9/8/chartex" xmlns:cx2="http://schemas.microsoft.com/office/drawing/2015/10/21/chartex" xmlns:cx3="http://schemas.microsoft.com/office/drawing/2016/5/9/chartex" xmlns:cx4="http://schemas.microsoft.com/office/drawing/2016/5/10/chartex" xmlns:cx5="http://schemas.microsoft.com/office/drawing/2016/5/11/chartex" xmlns:cx6="http://schemas.microsoft.com/office/drawing/2016/5/12/chartex" xmlns:cx7="http://schemas.microsoft.com/office/drawing/2016/5/13/chartex" xmlns:cx8="http://schemas.microsoft.com/office/drawing/2016/5/14/chartex" xmlns:mc="http://schemas.openxmlformats.org/markup-compatibility/2006" xmlns:aink="http://schemas.microsoft.com/office/drawing/2016/ink" xmlns:am3d="http://schemas.microsoft.com/office/drawing/2017/model3d" xmlns:o="urn:schemas-microsoft-com:office:office" xmlns:oel="http://schemas.microsoft.com/office/2019/extlst" xmlns:r="http://schemas.openxmlformats.org/officeDocument/2006/relationships" xmlns:m="http://schemas.openxmlformats.org/officeDocument/2006/math" xmlns:v="urn:schemas-microsoft-com:vml" xmlns:wp14="http://schemas.microsoft.com/office/word/2010/wordprocessingDrawing" xmlns:wp="http://schemas.openxmlformats.org/drawingml/2006/wordprocessingDrawing" xmlns:w10="urn:schemas-microsoft-com:office:word" xmlns:w="http://schemas.openxmlformats.org/wordprocessingml/2006/main" xmlns:w14="http://schemas.microsoft.com/office/word/2010/wordml" xmlns:w15="http://schemas.microsoft.com/office/word/2012/wordml" xmlns:w16cex="http://schemas.microsoft.com/office/word/2018/wordml/cex" xmlns:w16cid="http://schemas.microsoft.com/office/word/2016/wordml/cid" xmlns:w16="http://schemas.microsoft.com/office/word/2018/wordml" xmlns:w16sdtdh="http://schemas.microsoft.com/office/word/2020/wordml/sdtdatahash" xmlns:w16se="http://schemas.microsoft.com/office/word/2015/wordml/symex" xmlns:wpg="http://schemas.microsoft.com/office/word/2010/wordprocessingGroup" xmlns:wpi="http://schemas.microsoft.com/office/word/2010/wordprocessingInk" xmlns:wne="http://schemas.microsoft.com/office/word/2006/wordml" xmlns:wps="http://schemas.microsoft.com/office/word/2010/wordprocessingShape" mc:Ignorable="w14 w15 w16se w16cid w16 w16cex w16sdtdh wp14">
   <w:body>
     <w:p>
       <w:pPr>
@@ -14,7 +14,7 @@
         <mc:AlternateContent>
           <mc:Choice Requires="wps">
             <w:drawing>
-              <wp:anchor distT="0" distB="0" distL="114300" distR="114300" simplePos="0" relativeHeight="251665408" behindDoc="1" locked="1" layoutInCell="1" allowOverlap="1" wp14:editId="14EF8549" wp14:anchorId="092CC540">
+              <wp:anchor distT="0" distB="0" distL="114300" distR="114300" simplePos="0" relativeHeight="251665408" behindDoc="1" locked="1" layoutInCell="1" allowOverlap="1" wp14:anchorId="092CC540" wp14:editId="14EF8549">
                 <wp:simplePos x="0" y="0"/>
                 <wp:positionH relativeFrom="page">
                   <wp:posOffset>0</wp:posOffset>
@@ -90,7 +90,7 @@
           </mc:Choice>
           <mc:Fallback xmlns:w16du="http://schemas.microsoft.com/office/word/2023/wordml/word16du">
             <w:pict>
-              <v:rect id="Rectangle 3" style="position:absolute;margin-left:0;margin-top:-50.45pt;width:612pt;height:11in;z-index:-251651072;visibility:visible;mso-wrap-style:square;mso-width-percent:0;mso-height-percent:0;mso-wrap-distance-left:9pt;mso-wrap-distance-top:0;mso-wrap-distance-right:9pt;mso-wrap-distance-bottom:0;mso-position-horizontal:absolute;mso-position-horizontal-relative:page;mso-position-vertical:absolute;mso-position-vertical-relative:text;mso-width-percent:0;mso-height-percent:0;mso-width-relative:margin;mso-height-relative:margin;v-text-anchor:middle" alt="&quot;&quot;" o:spid="_x0000_s1026" fillcolor="#f2f2f2 [3052]" stroked="f" strokeweight="1pt" o:gfxdata="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" w14:anchorId="47B89857">
+              <v:rect w14:anchorId="47B89857" id="Rectangle 3" o:spid="_x0000_s1026" alt="&quot;&quot;" style="position:absolute;margin-left:0;margin-top:-50.45pt;width:612pt;height:11in;z-index:-251651072;visibility:visible;mso-wrap-style:square;mso-width-percent:0;mso-height-percent:0;mso-wrap-distance-left:9pt;mso-wrap-distance-top:0;mso-wrap-distance-right:9pt;mso-wrap-distance-bottom:0;mso-position-horizontal:absolute;mso-position-horizontal-relative:page;mso-position-vertical:absolute;mso-position-vertical-relative:text;mso-width-percent:0;mso-height-percent:0;mso-width-relative:margin;mso-height-relative:margin;v-text-anchor:middle" o:gfxdata="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" fillcolor="#f2f2f2 [3052]" stroked="f" strokeweight="1pt">
                 <w10:wrap anchorx="page"/>
                 <w10:anchorlock/>
               </v:rect>
@@ -141,7 +141,7 @@
               </w:rPr>
             </w:pPr>
             <w:r>
-              <w:t>Richy Rich</w:t>
+              <w:t>%name%</w:t>
             </w:r>
           </w:p>
         </w:tc>
@@ -218,7 +218,7 @@
                 </mc:Choice>
                 <mc:Fallback xmlns:w16du="http://schemas.microsoft.com/office/word/2023/wordml/word16du">
                   <w:pict>
-                    <v:line id="Straight Connector 2" style="visibility:visible;mso-wrap-style:square;mso-left-percent:-10001;mso-top-percent:-10001;mso-position-horizontal:absolute;mso-position-horizontal-relative:char;mso-position-vertical:absolute;mso-position-vertical-relative:line;mso-left-percent:-10001;mso-top-percent:-10001" alt="Decorative" o:spid="_x0000_s1026" strokecolor="black [3200]" strokeweight=".5pt" o:gfxdata="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" from="0,0" to="483.1pt,0" w14:anchorId="0F90B9BC">
+                    <v:line w14:anchorId="0F90B9BC" id="Straight Connector 2" o:spid="_x0000_s1026" alt="Decorative" style="visibility:visible;mso-wrap-style:square;mso-left-percent:-10001;mso-top-percent:-10001;mso-position-horizontal:absolute;mso-position-horizontal-relative:char;mso-position-vertical:absolute;mso-position-vertical-relative:line;mso-left-percent:-10001;mso-top-percent:-10001" from="0,0" to="483.1pt,0" o:gfxdata="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" strokecolor="black [3200]" strokeweight=".5pt">
                       <v:stroke joinstyle="miter"/>
                       <w10:anchorlock/>
                     </v:line>
@@ -232,7 +232,7 @@
               <w:pStyle w:val="Subtitle"/>
             </w:pPr>
             <w:r>
-              <w:t>this is the job title</w:t>
+              <w:t>%jobtitle%</w:t>
             </w:r>
           </w:p>
           <w:p>
@@ -289,7 +289,7 @@
                 </mc:Choice>
                 <mc:Fallback xmlns:w16du="http://schemas.microsoft.com/office/word/2023/wordml/word16du">
                   <w:pict>
-                    <v:line id="Straight Connector 4" style="visibility:visible;mso-wrap-style:square;mso-left-percent:-10001;mso-top-percent:-10001;mso-position-horizontal:absolute;mso-position-horizontal-relative:char;mso-position-vertical:absolute;mso-position-vertical-relative:line;mso-left-percent:-10001;mso-top-percent:-10001" alt="Decorative" o:spid="_x0000_s1026" strokecolor="black [3200]" strokeweight=".5pt" o:gfxdata="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" from="0,0" to="483.1pt,0" w14:anchorId="45E81221">
+                    <v:line w14:anchorId="45E81221" id="Straight Connector 4" o:spid="_x0000_s1026" alt="Decorative" style="visibility:visible;mso-wrap-style:square;mso-left-percent:-10001;mso-top-percent:-10001;mso-position-horizontal:absolute;mso-position-horizontal-relative:char;mso-position-vertical:absolute;mso-position-vertical-relative:line;mso-left-percent:-10001;mso-top-percent:-10001" from="0,0" to="483.1pt,0" o:gfxdata="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" strokecolor="black [3200]" strokeweight=".5pt">
                       <v:stroke joinstyle="miter"/>
                       <w10:anchorlock/>
                     </v:line>
@@ -385,7 +385,7 @@
                 </mc:Choice>
                 <mc:Fallback xmlns:w16du="http://schemas.microsoft.com/office/word/2023/wordml/word16du">
                   <w:pict>
-                    <v:line id="Straight Connector 1" style="visibility:visible;mso-wrap-style:square;mso-left-percent:-10001;mso-top-percent:-10001;mso-position-horizontal:absolute;mso-position-horizontal-relative:char;mso-position-vertical:absolute;mso-position-vertical-relative:line;mso-left-percent:-10001;mso-top-percent:-10001" alt="Decorative" o:spid="_x0000_s1026" strokecolor="black [3200]" strokeweight=".5pt" o:gfxdata="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" from="0,0" to="46.8pt,0" w14:anchorId="4C2AD902">
+                    <v:line w14:anchorId="4C2AD902" id="Straight Connector 1" o:spid="_x0000_s1026" alt="Decorative" style="visibility:visible;mso-wrap-style:square;mso-left-percent:-10001;mso-top-percent:-10001;mso-position-horizontal:absolute;mso-position-horizontal-relative:char;mso-position-vertical:absolute;mso-position-vertical-relative:line;mso-left-percent:-10001;mso-top-percent:-10001" from="0,0" to="46.8pt,0" o:gfxdata="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" strokecolor="black [3200]" strokeweight=".5pt">
                       <v:stroke joinstyle="miter"/>
                       <w10:anchorlock/>
                     </v:line>
@@ -399,7 +399,7 @@
               <w:pStyle w:val="Heading2"/>
             </w:pPr>
             <w:r>
-              <w:t>513-867-5309</w:t>
+              <w:t>%phone%</w:t>
             </w:r>
           </w:p>
           <w:p>
@@ -407,7 +407,7 @@
               <w:pStyle w:val="Heading2"/>
             </w:pPr>
             <w:r>
-              <w:t>email@mail.uc.edu</w:t>
+              <w:t>%email%</w:t>
             </w:r>
           </w:p>
           <w:p>
@@ -415,7 +415,7 @@
               <w:pStyle w:val="Heading2"/>
             </w:pPr>
             <w:r>
-              <w:t>https://github.com</w:t>
+              <w:t>%website%</w:t>
             </w:r>
           </w:p>
           <w:p/>
@@ -469,7 +469,7 @@
                 </mc:Choice>
                 <mc:Fallback xmlns:w16du="http://schemas.microsoft.com/office/word/2023/wordml/word16du">
                   <w:pict>
-                    <v:line id="Straight Connector 1" style="visibility:visible;mso-wrap-style:square;mso-left-percent:-10001;mso-top-percent:-10001;mso-position-horizontal:absolute;mso-position-horizontal-relative:char;mso-position-vertical:absolute;mso-position-vertical-relative:line;mso-left-percent:-10001;mso-top-percent:-10001" alt="Decorative" o:spid="_x0000_s1026" strokecolor="black [3200]" strokeweight=".5pt" o:gfxdata="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" from="0,0" to="141.1pt,0" w14:anchorId="1AC935DB">
+                    <v:line w14:anchorId="1AC935DB" id="Straight Connector 1" o:spid="_x0000_s1026" alt="Decorative" style="visibility:visible;mso-wrap-style:square;mso-left-percent:-10001;mso-top-percent:-10001;mso-position-horizontal:absolute;mso-position-horizontal-relative:char;mso-position-vertical:absolute;mso-position-vertical-relative:line;mso-left-percent:-10001;mso-top-percent:-10001" from="0,0" to="141.1pt,0" o:gfxdata="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" strokecolor="black [3200]" strokeweight=".5pt">
                       <v:stroke joinstyle="miter"/>
                       <w10:anchorlock/>
                     </v:line>
@@ -487,13 +487,13 @@
           </w:tcPr>
           <w:p>
             <w:r>
-              <w:t>Dear Hiring Manager</w:t>
+              <w:t>Dear %recipient%</w:t>
             </w:r>
           </w:p>
           <w:p/>
           <w:p>
             <w:r>
-              <w:t>this is the body</w:t>
+              <w:t>%body%</w:t>
             </w:r>
           </w:p>
           <w:p/>
@@ -518,7 +518,7 @@
           <w:p/>
           <w:p>
             <w:r>
-              <w:t>Richy Rich</w:t>
+              <w:t>%name%</w:t>
             </w:r>
           </w:p>
         </w:tc>

</xml_diff>